<commit_message>
Changes in car file
</commit_message>
<xml_diff>
--- a/public/files/contract_bond_car_template.docx
+++ b/public/files/contract_bond_car_template.docx
@@ -54,14 +54,6 @@
               <w:gridCol w:w="8080"/>
             </w:tblGrid>
             <w:tr>
-              <w:tblPrEx>
-                <w:tblCellMar>
-                  <w:top w:w="0" w:type="dxa"/>
-                  <w:left w:w="108" w:type="dxa"/>
-                  <w:bottom w:w="0" w:type="dxa"/>
-                  <w:right w:w="108" w:type="dxa"/>
-                </w:tblCellMar>
-              </w:tblPrEx>
               <w:trPr>
                 <w:trHeight w:val="11776" w:hRule="atLeast"/>
               </w:trPr>
@@ -7503,27 +7495,7 @@
                       <w:szCs w:val="15"/>
                       <w:lang w:val="hy-AM"/>
                     </w:rPr>
-                    <w:t>14.  Գրավատունը  երաշխավորում  է  գրավի  առարկայի պահպանումը և պատասխանատվություն է կրում գրավի առարկայի կորստի և վնասվածք</w:t>
-                  </w:r>
-                  <w:bookmarkStart w:id="20" w:name="_GoBack"/>
-                  <w:r>
-                    <w:rPr>
-                      <w:rFonts w:ascii="Sylfaen" w:hAnsi="Sylfaen" w:cs="Sylfaen"/>
-                      <w:sz w:val="15"/>
-                      <w:szCs w:val="15"/>
-                      <w:lang w:val="hy-AM"/>
-                    </w:rPr>
-                    <w:t xml:space="preserve">ի </w:t>
-                  </w:r>
-                  <w:bookmarkEnd w:id="20"/>
-                  <w:r>
-                    <w:rPr>
-                      <w:rFonts w:ascii="Sylfaen" w:hAnsi="Sylfaen" w:cs="Sylfaen"/>
-                      <w:sz w:val="15"/>
-                      <w:szCs w:val="15"/>
-                      <w:lang w:val="hy-AM"/>
-                    </w:rPr>
-                    <w:t>համար:</w:t>
+                    <w:t>14.  Գրավատունը  երաշխավորում  է  գրավի  առարկայի պահպանումը և պատասխանատվություն է կրում գրավի առարկայի կորստի և վնասվածքի համար:</w:t>
                   </w:r>
                 </w:p>
               </w:tc>
@@ -7599,16 +7571,16 @@
                     <w:jc w:val="both"/>
                     <w:rPr>
                       <w:rFonts w:ascii="Sylfaen" w:hAnsi="Sylfaen" w:cs="Sylfaen"/>
-                      <w:sz w:val="15"/>
-                      <w:szCs w:val="15"/>
+                      <w:sz w:val="14"/>
+                      <w:szCs w:val="14"/>
                       <w:lang w:val="hy-AM"/>
                     </w:rPr>
                   </w:pPr>
                   <w:r>
                     <w:rPr>
                       <w:rFonts w:ascii="Sylfaen" w:hAnsi="Sylfaen"/>
-                      <w:sz w:val="16"/>
-                      <w:szCs w:val="16"/>
+                      <w:sz w:val="14"/>
+                      <w:szCs w:val="14"/>
                       <w:lang w:val="hy-AM"/>
                     </w:rPr>
                     <w:t xml:space="preserve">   </w:t>
@@ -7620,7 +7592,7 @@
                       <w:tab w:val="left" w:pos="-94"/>
                       <w:tab w:val="left" w:pos="48"/>
                     </w:tabs>
-                    <w:ind w:left="367" w:leftChars="-2" w:hanging="373" w:hangingChars="249"/>
+                    <w:ind w:left="342" w:leftChars="-2" w:hanging="348" w:hangingChars="249"/>
                     <w:jc w:val="both"/>
                     <w:rPr>
                       <w:rFonts w:ascii="Sylfaen" w:hAnsi="Sylfaen" w:cs="Sylfaen"/>
@@ -7632,26 +7604,17 @@
                   <w:r>
                     <w:rPr>
                       <w:rFonts w:ascii="Sylfaen" w:hAnsi="Sylfaen" w:cs="Sylfaen"/>
-                      <w:sz w:val="15"/>
-                      <w:szCs w:val="15"/>
-                      <w:lang w:val="ro-RO"/>
-                    </w:rPr>
-                    <w:t xml:space="preserve"> </w:t>
-                  </w:r>
-                  <w:r>
-                    <w:rPr>
-                      <w:rFonts w:ascii="Sylfaen" w:hAnsi="Sylfaen" w:cs="Sylfaen"/>
-                      <w:sz w:val="15"/>
-                      <w:szCs w:val="15"/>
-                      <w:lang w:val="ro-RO"/>
-                    </w:rPr>
-                    <w:t xml:space="preserve"> 1</w:t>
-                  </w:r>
-                  <w:r>
-                    <w:rPr>
-                      <w:rFonts w:ascii="Sylfaen" w:hAnsi="Sylfaen" w:cs="Sylfaen"/>
-                      <w:sz w:val="15"/>
-                      <w:szCs w:val="15"/>
+                      <w:sz w:val="14"/>
+                      <w:szCs w:val="14"/>
+                      <w:lang w:val="ro-RO"/>
+                    </w:rPr>
+                    <w:t xml:space="preserve">  1</w:t>
+                  </w:r>
+                  <w:r>
+                    <w:rPr>
+                      <w:rFonts w:ascii="Sylfaen" w:hAnsi="Sylfaen" w:cs="Sylfaen"/>
+                      <w:sz w:val="14"/>
+                      <w:szCs w:val="14"/>
                       <w:lang w:val="hy-AM"/>
                     </w:rPr>
                     <w:t>5</w:t>
@@ -9419,83 +9382,37 @@
                     <w:tabs>
                       <w:tab w:val="left" w:pos="48"/>
                     </w:tabs>
-                    <w:ind w:left="175" w:hanging="283"/>
                     <w:jc w:val="both"/>
                     <w:rPr>
-                      <w:rFonts w:hint="default" w:ascii="Sylfaen" w:hAnsi="Sylfaen"/>
-                      <w:sz w:val="15"/>
-                      <w:szCs w:val="15"/>
+                      <w:rFonts w:ascii="Sylfaen" w:hAnsi="Sylfaen" w:cs="Sylfaen"/>
+                      <w:sz w:val="14"/>
+                      <w:szCs w:val="14"/>
+                      <w:lang w:val="ro-RO"/>
+                    </w:rPr>
+                  </w:pPr>
+                  <w:r>
+                    <w:rPr>
+                      <w:rFonts w:ascii="Sylfaen" w:hAnsi="Sylfaen" w:cs="Sylfaen"/>
+                      <w:sz w:val="14"/>
+                      <w:szCs w:val="14"/>
+                      <w:lang w:val="ro-RO"/>
+                    </w:rPr>
+                    <w:t xml:space="preserve"> </w:t>
+                  </w:r>
+                  <w:r>
+                    <w:rPr>
+                      <w:rFonts w:hint="default" w:ascii="Sylfaen" w:hAnsi="Sylfaen" w:cs="Sylfaen"/>
+                      <w:sz w:val="14"/>
+                      <w:szCs w:val="14"/>
                       <w:lang w:val="en-US"/>
                     </w:rPr>
-                  </w:pPr>
-                </w:p>
-                <w:p>
-                  <w:pPr>
-                    <w:tabs>
-                      <w:tab w:val="left" w:pos="48"/>
-                    </w:tabs>
-                    <w:ind w:left="175" w:hanging="283"/>
-                    <w:jc w:val="both"/>
-                    <w:rPr>
-                      <w:rFonts w:hint="default" w:ascii="Sylfaen" w:hAnsi="Sylfaen" w:cs="Sylfaen"/>
-                      <w:sz w:val="15"/>
-                      <w:szCs w:val="15"/>
-                      <w:lang w:val="en-US"/>
-                    </w:rPr>
-                  </w:pPr>
-                  <w:r>
-                    <w:rPr>
-                      <w:rFonts w:hint="default" w:ascii="Sylfaen" w:hAnsi="Sylfaen"/>
-                      <w:sz w:val="15"/>
-                      <w:szCs w:val="15"/>
-                      <w:lang w:val="en-US"/>
-                    </w:rPr>
-                    <w:t xml:space="preserve">   </w:t>
-                  </w:r>
-                </w:p>
-                <w:p>
-                  <w:pPr>
-                    <w:tabs>
-                      <w:tab w:val="left" w:pos="48"/>
-                    </w:tabs>
-                    <w:ind w:left="175" w:hanging="283"/>
-                    <w:jc w:val="both"/>
-                    <w:rPr>
-                      <w:rFonts w:hint="default" w:ascii="Sylfaen" w:hAnsi="Sylfaen" w:cs="Sylfaen"/>
-                      <w:sz w:val="15"/>
-                      <w:szCs w:val="15"/>
-                      <w:lang w:val="en-US"/>
-                    </w:rPr>
-                  </w:pPr>
-                </w:p>
-                <w:p>
-                  <w:pPr>
-                    <w:tabs>
-                      <w:tab w:val="left" w:pos="48"/>
-                    </w:tabs>
-                    <w:ind w:left="175" w:hanging="292"/>
-                    <w:jc w:val="both"/>
-                    <w:rPr>
-                      <w:rFonts w:ascii="Sylfaen" w:hAnsi="Sylfaen" w:cs="Sylfaen"/>
-                      <w:sz w:val="15"/>
-                      <w:szCs w:val="15"/>
-                      <w:lang w:val="ro-RO"/>
-                    </w:rPr>
-                  </w:pPr>
-                  <w:r>
-                    <w:rPr>
-                      <w:rFonts w:ascii="Sylfaen" w:hAnsi="Sylfaen" w:cs="Sylfaen"/>
-                      <w:sz w:val="15"/>
-                      <w:szCs w:val="15"/>
-                      <w:lang w:val="ro-RO"/>
-                    </w:rPr>
-                    <w:t xml:space="preserve">           </w:t>
-                  </w:r>
-                  <w:r>
-                    <w:rPr>
-                      <w:rFonts w:ascii="Sylfaen" w:hAnsi="Sylfaen" w:cs="Sylfaen"/>
-                      <w:sz w:val="15"/>
-                      <w:szCs w:val="15"/>
+                    <w:t xml:space="preserve">          </w:t>
+                  </w:r>
+                  <w:r>
+                    <w:rPr>
+                      <w:rFonts w:ascii="Sylfaen" w:hAnsi="Sylfaen" w:cs="Sylfaen"/>
+                      <w:sz w:val="14"/>
+                      <w:szCs w:val="14"/>
                       <w:lang w:val="hy-AM"/>
                     </w:rPr>
                     <w:t>Տոկոսագումարների վճարների ժամանակացույց.</w:t>
@@ -9507,8 +9424,8 @@
                     <w:jc w:val="both"/>
                     <w:rPr>
                       <w:rFonts w:ascii="Sylfaen" w:hAnsi="Sylfaen" w:cs="Sylfaen"/>
-                      <w:sz w:val="15"/>
-                      <w:szCs w:val="15"/>
+                      <w:sz w:val="14"/>
+                      <w:szCs w:val="14"/>
                       <w:lang w:val="hy-AM"/>
                     </w:rPr>
                   </w:pPr>
@@ -9572,13 +9489,15 @@
                           <w:rPr>
                             <w:rFonts w:ascii="Sylfaen" w:hAnsi="Sylfaen" w:cs="Sylfaen"/>
                             <w:b/>
-                            <w:sz w:val="15"/>
-                            <w:szCs w:val="15"/>
+                            <w:sz w:val="14"/>
+                            <w:szCs w:val="14"/>
                             <w:lang w:val="hy-AM"/>
                           </w:rPr>
                         </w:pPr>
                         <w:bookmarkStart w:id="15" w:name="p15"/>
                         <w:bookmarkEnd w:id="15"/>
+                        <w:bookmarkStart w:id="20" w:name="_GoBack"/>
+                        <w:bookmarkEnd w:id="20"/>
                       </w:p>
                       <w:p>
                         <w:pPr>
@@ -9586,8 +9505,8 @@
                           <w:rPr>
                             <w:rFonts w:ascii="Sylfaen" w:hAnsi="Sylfaen" w:cs="Sylfaen"/>
                             <w:b/>
-                            <w:sz w:val="15"/>
-                            <w:szCs w:val="15"/>
+                            <w:sz w:val="14"/>
+                            <w:szCs w:val="14"/>
                             <w:lang w:val="hy-AM"/>
                           </w:rPr>
                         </w:pPr>
@@ -9595,8 +9514,8 @@
                           <w:rPr>
                             <w:rFonts w:ascii="Sylfaen" w:hAnsi="Sylfaen" w:cs="Sylfaen"/>
                             <w:b/>
-                            <w:sz w:val="15"/>
-                            <w:szCs w:val="15"/>
+                            <w:sz w:val="14"/>
+                            <w:szCs w:val="14"/>
                             <w:lang w:val="hy-AM"/>
                           </w:rPr>
                           <w:t>Հերթ.</w:t>
@@ -9608,8 +9527,8 @@
                           <w:rPr>
                             <w:rFonts w:ascii="Sylfaen" w:hAnsi="Sylfaen" w:cs="Sylfaen"/>
                             <w:b/>
-                            <w:sz w:val="15"/>
-                            <w:szCs w:val="15"/>
+                            <w:sz w:val="14"/>
+                            <w:szCs w:val="14"/>
                             <w:lang w:val="hy-AM"/>
                           </w:rPr>
                         </w:pPr>
@@ -9617,8 +9536,8 @@
                           <w:rPr>
                             <w:rFonts w:ascii="Sylfaen" w:hAnsi="Sylfaen" w:cs="Sylfaen"/>
                             <w:b/>
-                            <w:sz w:val="15"/>
-                            <w:szCs w:val="15"/>
+                            <w:sz w:val="14"/>
+                            <w:szCs w:val="14"/>
                             <w:lang w:val="hy-AM"/>
                           </w:rPr>
                           <w:t>վճար.</w:t>
@@ -9630,8 +9549,8 @@
                           <w:rPr>
                             <w:rFonts w:ascii="Sylfaen" w:hAnsi="Sylfaen" w:cs="Sylfaen"/>
                             <w:b/>
-                            <w:sz w:val="15"/>
-                            <w:szCs w:val="15"/>
+                            <w:sz w:val="14"/>
+                            <w:szCs w:val="14"/>
                             <w:lang w:val="hy-AM"/>
                           </w:rPr>
                         </w:pPr>
@@ -9639,8 +9558,8 @@
                           <w:rPr>
                             <w:rFonts w:ascii="Sylfaen" w:hAnsi="Sylfaen" w:cs="Sylfaen"/>
                             <w:b/>
-                            <w:sz w:val="15"/>
-                            <w:szCs w:val="15"/>
+                            <w:sz w:val="14"/>
+                            <w:szCs w:val="14"/>
                             <w:lang w:val="hy-AM"/>
                           </w:rPr>
                           <w:t>N</w:t>
@@ -9658,8 +9577,8 @@
                           <w:rPr>
                             <w:rFonts w:ascii="Sylfaen" w:hAnsi="Sylfaen" w:cs="Sylfaen"/>
                             <w:b/>
-                            <w:sz w:val="15"/>
-                            <w:szCs w:val="15"/>
+                            <w:sz w:val="14"/>
+                            <w:szCs w:val="14"/>
                             <w:lang w:val="hy-AM"/>
                           </w:rPr>
                         </w:pPr>
@@ -9670,8 +9589,8 @@
                           <w:rPr>
                             <w:rFonts w:ascii="Sylfaen" w:hAnsi="Sylfaen" w:cs="Sylfaen"/>
                             <w:b/>
-                            <w:sz w:val="15"/>
-                            <w:szCs w:val="15"/>
+                            <w:sz w:val="14"/>
+                            <w:szCs w:val="14"/>
                             <w:lang w:val="hy-AM"/>
                           </w:rPr>
                         </w:pPr>
@@ -9679,8 +9598,8 @@
                           <w:rPr>
                             <w:rFonts w:ascii="Sylfaen" w:hAnsi="Sylfaen" w:cs="Sylfaen"/>
                             <w:b/>
-                            <w:sz w:val="15"/>
-                            <w:szCs w:val="15"/>
+                            <w:sz w:val="14"/>
+                            <w:szCs w:val="14"/>
                             <w:lang w:val="hy-AM"/>
                           </w:rPr>
                           <w:t>Հերթ.</w:t>
@@ -9692,8 +9611,8 @@
                           <w:rPr>
                             <w:rFonts w:ascii="Sylfaen" w:hAnsi="Sylfaen" w:cs="Sylfaen"/>
                             <w:b/>
-                            <w:sz w:val="15"/>
-                            <w:szCs w:val="15"/>
+                            <w:sz w:val="14"/>
+                            <w:szCs w:val="14"/>
                             <w:lang w:val="hy-AM"/>
                           </w:rPr>
                         </w:pPr>
@@ -9701,8 +9620,8 @@
                           <w:rPr>
                             <w:rFonts w:ascii="Sylfaen" w:hAnsi="Sylfaen" w:cs="Sylfaen"/>
                             <w:b/>
-                            <w:sz w:val="15"/>
-                            <w:szCs w:val="15"/>
+                            <w:sz w:val="14"/>
+                            <w:szCs w:val="14"/>
                             <w:lang w:val="hy-AM"/>
                           </w:rPr>
                           <w:t>վճար.</w:t>
@@ -9714,8 +9633,8 @@
                           <w:rPr>
                             <w:rFonts w:ascii="Sylfaen" w:hAnsi="Sylfaen" w:cs="Sylfaen"/>
                             <w:b/>
-                            <w:sz w:val="15"/>
-                            <w:szCs w:val="15"/>
+                            <w:sz w:val="14"/>
+                            <w:szCs w:val="14"/>
                             <w:lang w:val="hy-AM"/>
                           </w:rPr>
                         </w:pPr>
@@ -9723,8 +9642,8 @@
                           <w:rPr>
                             <w:rFonts w:ascii="Sylfaen" w:hAnsi="Sylfaen" w:cs="Sylfaen"/>
                             <w:b/>
-                            <w:sz w:val="15"/>
-                            <w:szCs w:val="15"/>
+                            <w:sz w:val="14"/>
+                            <w:szCs w:val="14"/>
                             <w:lang w:val="hy-AM"/>
                           </w:rPr>
                           <w:t>օր/ամ./տ.</w:t>
@@ -9742,8 +9661,8 @@
                           <w:rPr>
                             <w:rFonts w:ascii="Sylfaen" w:hAnsi="Sylfaen" w:cs="Sylfaen"/>
                             <w:b/>
-                            <w:sz w:val="15"/>
-                            <w:szCs w:val="15"/>
+                            <w:sz w:val="14"/>
+                            <w:szCs w:val="14"/>
                             <w:lang w:val="hy-AM"/>
                           </w:rPr>
                         </w:pPr>
@@ -9751,8 +9670,8 @@
                           <w:rPr>
                             <w:rFonts w:ascii="Sylfaen" w:hAnsi="Sylfaen" w:cs="Sylfaen"/>
                             <w:b/>
-                            <w:sz w:val="15"/>
-                            <w:szCs w:val="15"/>
+                            <w:sz w:val="14"/>
+                            <w:szCs w:val="14"/>
                             <w:lang w:val="hy-AM"/>
                           </w:rPr>
                           <w:t>Վճար.</w:t>
@@ -9764,8 +9683,8 @@
                           <w:rPr>
                             <w:rFonts w:ascii="Sylfaen" w:hAnsi="Sylfaen" w:cs="Sylfaen"/>
                             <w:b/>
-                            <w:sz w:val="15"/>
-                            <w:szCs w:val="15"/>
+                            <w:sz w:val="14"/>
+                            <w:szCs w:val="14"/>
                             <w:lang w:val="hy-AM"/>
                           </w:rPr>
                         </w:pPr>
@@ -9773,8 +9692,8 @@
                           <w:rPr>
                             <w:rFonts w:ascii="Sylfaen" w:hAnsi="Sylfaen" w:cs="Sylfaen"/>
                             <w:b/>
-                            <w:sz w:val="15"/>
-                            <w:szCs w:val="15"/>
+                            <w:sz w:val="14"/>
+                            <w:szCs w:val="14"/>
                             <w:lang w:val="hy-AM"/>
                           </w:rPr>
                           <w:t>գումարի</w:t>
@@ -9786,8 +9705,8 @@
                           <w:rPr>
                             <w:rFonts w:ascii="Sylfaen" w:hAnsi="Sylfaen" w:cs="Sylfaen"/>
                             <w:b/>
-                            <w:sz w:val="15"/>
-                            <w:szCs w:val="15"/>
+                            <w:sz w:val="14"/>
+                            <w:szCs w:val="14"/>
                             <w:lang w:val="hy-AM"/>
                           </w:rPr>
                         </w:pPr>
@@ -9795,8 +9714,8 @@
                           <w:rPr>
                             <w:rFonts w:ascii="Sylfaen" w:hAnsi="Sylfaen" w:cs="Sylfaen"/>
                             <w:b/>
-                            <w:sz w:val="15"/>
-                            <w:szCs w:val="15"/>
+                            <w:sz w:val="14"/>
+                            <w:szCs w:val="14"/>
                             <w:lang w:val="hy-AM"/>
                           </w:rPr>
                           <w:t>չափը</w:t>
@@ -9808,8 +9727,8 @@
                           <w:rPr>
                             <w:rFonts w:ascii="Sylfaen" w:hAnsi="Sylfaen" w:cs="Sylfaen"/>
                             <w:b/>
-                            <w:sz w:val="15"/>
-                            <w:szCs w:val="15"/>
+                            <w:sz w:val="14"/>
+                            <w:szCs w:val="14"/>
                             <w:lang w:val="hy-AM"/>
                           </w:rPr>
                         </w:pPr>
@@ -9817,8 +9736,8 @@
                           <w:rPr>
                             <w:rFonts w:ascii="Sylfaen" w:hAnsi="Sylfaen" w:cs="Sylfaen"/>
                             <w:b/>
-                            <w:sz w:val="15"/>
-                            <w:szCs w:val="15"/>
+                            <w:sz w:val="14"/>
+                            <w:szCs w:val="14"/>
                             <w:lang w:val="hy-AM"/>
                           </w:rPr>
                           <w:t>(թվերով)</w:t>
@@ -9836,8 +9755,8 @@
                           <w:rPr>
                             <w:rFonts w:ascii="Sylfaen" w:hAnsi="Sylfaen" w:cs="Sylfaen"/>
                             <w:b/>
-                            <w:sz w:val="15"/>
-                            <w:szCs w:val="15"/>
+                            <w:sz w:val="14"/>
+                            <w:szCs w:val="14"/>
                             <w:lang w:val="hy-AM"/>
                           </w:rPr>
                         </w:pPr>
@@ -9848,8 +9767,8 @@
                           <w:rPr>
                             <w:rFonts w:ascii="Sylfaen" w:hAnsi="Sylfaen" w:cs="Sylfaen"/>
                             <w:b/>
-                            <w:sz w:val="15"/>
-                            <w:szCs w:val="15"/>
+                            <w:sz w:val="14"/>
+                            <w:szCs w:val="14"/>
                             <w:lang w:val="hy-AM"/>
                           </w:rPr>
                         </w:pPr>
@@ -9860,8 +9779,8 @@
                           <w:rPr>
                             <w:rFonts w:ascii="Sylfaen" w:hAnsi="Sylfaen" w:cs="Sylfaen"/>
                             <w:b/>
-                            <w:sz w:val="15"/>
-                            <w:szCs w:val="15"/>
+                            <w:sz w:val="14"/>
+                            <w:szCs w:val="14"/>
                             <w:lang w:val="hy-AM"/>
                           </w:rPr>
                         </w:pPr>
@@ -9869,8 +9788,8 @@
                           <w:rPr>
                             <w:rFonts w:ascii="Sylfaen" w:hAnsi="Sylfaen" w:cs="Sylfaen"/>
                             <w:b/>
-                            <w:sz w:val="15"/>
-                            <w:szCs w:val="15"/>
+                            <w:sz w:val="14"/>
+                            <w:szCs w:val="14"/>
                             <w:lang w:val="hy-AM"/>
                           </w:rPr>
                           <w:t>Վճար. գումարի չափը (տառերով)</w:t>
@@ -9908,15 +9827,15 @@
                           <w:jc w:val="center"/>
                           <w:rPr>
                             <w:rFonts w:ascii="Sylfaen" w:hAnsi="Sylfaen" w:cs="Sylfaen"/>
-                            <w:sz w:val="15"/>
-                            <w:szCs w:val="15"/>
+                            <w:sz w:val="14"/>
+                            <w:szCs w:val="14"/>
                           </w:rPr>
                         </w:pPr>
                         <w:r>
                           <w:rPr>
                             <w:rFonts w:ascii="Sylfaen" w:hAnsi="Sylfaen" w:cs="Sylfaen"/>
-                            <w:sz w:val="15"/>
-                            <w:szCs w:val="15"/>
+                            <w:sz w:val="14"/>
+                            <w:szCs w:val="14"/>
                           </w:rPr>
                           <w:t>${p_n}</w:t>
                         </w:r>
@@ -9932,15 +9851,15 @@
                           <w:jc w:val="center"/>
                           <w:rPr>
                             <w:rFonts w:ascii="Sylfaen" w:hAnsi="Sylfaen" w:cs="Sylfaen"/>
-                            <w:sz w:val="15"/>
-                            <w:szCs w:val="15"/>
+                            <w:sz w:val="14"/>
+                            <w:szCs w:val="14"/>
                           </w:rPr>
                         </w:pPr>
                         <w:r>
                           <w:rPr>
                             <w:rFonts w:ascii="Sylfaen" w:hAnsi="Sylfaen" w:cs="Sylfaen"/>
-                            <w:sz w:val="15"/>
-                            <w:szCs w:val="15"/>
+                            <w:sz w:val="14"/>
+                            <w:szCs w:val="14"/>
                           </w:rPr>
                           <w:t>${p_d}</w:t>
                         </w:r>
@@ -9956,15 +9875,15 @@
                           <w:jc w:val="center"/>
                           <w:rPr>
                             <w:rFonts w:ascii="Sylfaen" w:hAnsi="Sylfaen" w:cs="Sylfaen"/>
-                            <w:sz w:val="15"/>
-                            <w:szCs w:val="15"/>
+                            <w:sz w:val="14"/>
+                            <w:szCs w:val="14"/>
                           </w:rPr>
                         </w:pPr>
                         <w:r>
                           <w:rPr>
                             <w:rFonts w:ascii="Sylfaen" w:hAnsi="Sylfaen" w:cs="Sylfaen"/>
-                            <w:sz w:val="15"/>
-                            <w:szCs w:val="15"/>
+                            <w:sz w:val="14"/>
+                            <w:szCs w:val="14"/>
                           </w:rPr>
                           <w:t>${p_m}</w:t>
                         </w:r>
@@ -9980,15 +9899,15 @@
                           <w:jc w:val="center"/>
                           <w:rPr>
                             <w:rFonts w:ascii="Sylfaen" w:hAnsi="Sylfaen" w:cs="Sylfaen"/>
-                            <w:sz w:val="15"/>
-                            <w:szCs w:val="15"/>
+                            <w:sz w:val="14"/>
+                            <w:szCs w:val="14"/>
                           </w:rPr>
                         </w:pPr>
                         <w:r>
                           <w:rPr>
                             <w:rFonts w:ascii="Sylfaen" w:hAnsi="Sylfaen" w:cs="Sylfaen"/>
-                            <w:sz w:val="15"/>
-                            <w:szCs w:val="15"/>
+                            <w:sz w:val="14"/>
+                            <w:szCs w:val="14"/>
                           </w:rPr>
                           <w:t>${p_text}</w:t>
                         </w:r>
@@ -10001,8 +9920,8 @@
                     <w:jc w:val="both"/>
                     <w:rPr>
                       <w:rFonts w:ascii="Sylfaen" w:hAnsi="Sylfaen" w:cs="Sylfaen"/>
-                      <w:sz w:val="15"/>
-                      <w:szCs w:val="15"/>
+                      <w:sz w:val="14"/>
+                      <w:szCs w:val="14"/>
                     </w:rPr>
                   </w:pPr>
                 </w:p>
@@ -10064,8 +9983,8 @@
                           <w:rPr>
                             <w:rFonts w:ascii="Sylfaen" w:hAnsi="Sylfaen" w:cs="Sylfaen"/>
                             <w:b/>
-                            <w:sz w:val="15"/>
-                            <w:szCs w:val="15"/>
+                            <w:sz w:val="14"/>
+                            <w:szCs w:val="14"/>
                             <w:lang w:val="hy-AM"/>
                           </w:rPr>
                         </w:pPr>
@@ -10075,8 +9994,8 @@
                           <w:rPr>
                             <w:rFonts w:ascii="Sylfaen" w:hAnsi="Sylfaen" w:cs="Sylfaen"/>
                             <w:b/>
-                            <w:sz w:val="15"/>
-                            <w:szCs w:val="15"/>
+                            <w:sz w:val="14"/>
+                            <w:szCs w:val="14"/>
                             <w:lang w:val="hy-AM"/>
                           </w:rPr>
                           <w:t>Երկարաձգման օրը</w:t>
@@ -10094,8 +10013,8 @@
                           <w:rPr>
                             <w:rFonts w:ascii="Sylfaen" w:hAnsi="Sylfaen" w:cs="Sylfaen"/>
                             <w:b/>
-                            <w:sz w:val="15"/>
-                            <w:szCs w:val="15"/>
+                            <w:sz w:val="14"/>
+                            <w:szCs w:val="14"/>
                             <w:lang w:val="hy-AM"/>
                           </w:rPr>
                         </w:pPr>
@@ -10103,8 +10022,8 @@
                           <w:rPr>
                             <w:rFonts w:ascii="Sylfaen" w:hAnsi="Sylfaen" w:cs="Sylfaen"/>
                             <w:b/>
-                            <w:sz w:val="15"/>
-                            <w:szCs w:val="15"/>
+                            <w:sz w:val="14"/>
+                            <w:szCs w:val="14"/>
                             <w:lang w:val="hy-AM"/>
                           </w:rPr>
                           <w:t>Երկարաձգվում է մինչև</w:t>
@@ -10122,8 +10041,8 @@
                           <w:rPr>
                             <w:rFonts w:ascii="Sylfaen" w:hAnsi="Sylfaen" w:cs="Sylfaen"/>
                             <w:b/>
-                            <w:sz w:val="15"/>
-                            <w:szCs w:val="15"/>
+                            <w:sz w:val="14"/>
+                            <w:szCs w:val="14"/>
                             <w:lang w:val="hy-AM"/>
                           </w:rPr>
                         </w:pPr>
@@ -10131,8 +10050,8 @@
                           <w:rPr>
                             <w:rFonts w:ascii="Sylfaen" w:hAnsi="Sylfaen" w:cs="Sylfaen"/>
                             <w:b/>
-                            <w:sz w:val="15"/>
-                            <w:szCs w:val="15"/>
+                            <w:sz w:val="14"/>
+                            <w:szCs w:val="14"/>
                             <w:lang w:val="hy-AM"/>
                           </w:rPr>
                           <w:t>Վարկառու</w:t>
@@ -10150,8 +10069,8 @@
                           <w:rPr>
                             <w:rFonts w:ascii="Sylfaen" w:hAnsi="Sylfaen" w:cs="Sylfaen"/>
                             <w:b/>
-                            <w:sz w:val="15"/>
-                            <w:szCs w:val="15"/>
+                            <w:sz w:val="14"/>
+                            <w:szCs w:val="14"/>
                             <w:lang w:val="hy-AM"/>
                           </w:rPr>
                         </w:pPr>
@@ -10159,8 +10078,8 @@
                           <w:rPr>
                             <w:rFonts w:ascii="Sylfaen" w:hAnsi="Sylfaen" w:cs="Sylfaen"/>
                             <w:b/>
-                            <w:sz w:val="15"/>
-                            <w:szCs w:val="15"/>
+                            <w:sz w:val="14"/>
+                            <w:szCs w:val="14"/>
                             <w:lang w:val="hy-AM"/>
                           </w:rPr>
                           <w:t>Վարկատու</w:t>
@@ -10198,8 +10117,8 @@
                           <w:jc w:val="center"/>
                           <w:rPr>
                             <w:rFonts w:ascii="Sylfaen" w:hAnsi="Sylfaen" w:cs="Sylfaen"/>
-                            <w:sz w:val="15"/>
-                            <w:szCs w:val="15"/>
+                            <w:sz w:val="14"/>
+                            <w:szCs w:val="14"/>
                             <w:lang w:val="hy-AM"/>
                           </w:rPr>
                         </w:pPr>
@@ -10215,8 +10134,8 @@
                           <w:jc w:val="center"/>
                           <w:rPr>
                             <w:rFonts w:ascii="Sylfaen" w:hAnsi="Sylfaen" w:cs="Sylfaen"/>
-                            <w:sz w:val="15"/>
-                            <w:szCs w:val="15"/>
+                            <w:sz w:val="14"/>
+                            <w:szCs w:val="14"/>
                             <w:lang w:val="hy-AM"/>
                           </w:rPr>
                         </w:pPr>
@@ -10232,8 +10151,8 @@
                           <w:jc w:val="center"/>
                           <w:rPr>
                             <w:rFonts w:ascii="Sylfaen" w:hAnsi="Sylfaen" w:cs="Sylfaen"/>
-                            <w:sz w:val="15"/>
-                            <w:szCs w:val="15"/>
+                            <w:sz w:val="14"/>
+                            <w:szCs w:val="14"/>
                             <w:lang w:val="hy-AM"/>
                           </w:rPr>
                         </w:pPr>
@@ -10249,8 +10168,8 @@
                           <w:jc w:val="center"/>
                           <w:rPr>
                             <w:rFonts w:ascii="Sylfaen" w:hAnsi="Sylfaen" w:cs="Sylfaen"/>
-                            <w:sz w:val="15"/>
-                            <w:szCs w:val="15"/>
+                            <w:sz w:val="14"/>
+                            <w:szCs w:val="14"/>
                             <w:lang w:val="hy-AM"/>
                           </w:rPr>
                         </w:pPr>
@@ -10287,8 +10206,8 @@
                           <w:jc w:val="center"/>
                           <w:rPr>
                             <w:rFonts w:ascii="Sylfaen" w:hAnsi="Sylfaen" w:cs="Sylfaen"/>
-                            <w:sz w:val="15"/>
-                            <w:szCs w:val="15"/>
+                            <w:sz w:val="14"/>
+                            <w:szCs w:val="14"/>
                             <w:lang w:val="hy-AM"/>
                           </w:rPr>
                         </w:pPr>
@@ -10304,8 +10223,8 @@
                           <w:jc w:val="center"/>
                           <w:rPr>
                             <w:rFonts w:ascii="Sylfaen" w:hAnsi="Sylfaen" w:cs="Sylfaen"/>
-                            <w:sz w:val="15"/>
-                            <w:szCs w:val="15"/>
+                            <w:sz w:val="14"/>
+                            <w:szCs w:val="14"/>
                             <w:lang w:val="hy-AM"/>
                           </w:rPr>
                         </w:pPr>
@@ -10321,8 +10240,8 @@
                           <w:jc w:val="center"/>
                           <w:rPr>
                             <w:rFonts w:ascii="Sylfaen" w:hAnsi="Sylfaen" w:cs="Sylfaen"/>
-                            <w:sz w:val="15"/>
-                            <w:szCs w:val="15"/>
+                            <w:sz w:val="14"/>
+                            <w:szCs w:val="14"/>
                             <w:lang w:val="hy-AM"/>
                           </w:rPr>
                         </w:pPr>
@@ -10338,8 +10257,8 @@
                           <w:jc w:val="center"/>
                           <w:rPr>
                             <w:rFonts w:ascii="Sylfaen" w:hAnsi="Sylfaen" w:cs="Sylfaen"/>
-                            <w:sz w:val="15"/>
-                            <w:szCs w:val="15"/>
+                            <w:sz w:val="14"/>
+                            <w:szCs w:val="14"/>
                             <w:lang w:val="hy-AM"/>
                           </w:rPr>
                         </w:pPr>
@@ -10376,8 +10295,8 @@
                           <w:jc w:val="center"/>
                           <w:rPr>
                             <w:rFonts w:ascii="Sylfaen" w:hAnsi="Sylfaen" w:cs="Sylfaen"/>
-                            <w:sz w:val="15"/>
-                            <w:szCs w:val="15"/>
+                            <w:sz w:val="14"/>
+                            <w:szCs w:val="14"/>
                             <w:lang w:val="hy-AM"/>
                           </w:rPr>
                         </w:pPr>
@@ -10393,8 +10312,8 @@
                           <w:jc w:val="center"/>
                           <w:rPr>
                             <w:rFonts w:ascii="Sylfaen" w:hAnsi="Sylfaen" w:cs="Sylfaen"/>
-                            <w:sz w:val="15"/>
-                            <w:szCs w:val="15"/>
+                            <w:sz w:val="14"/>
+                            <w:szCs w:val="14"/>
                             <w:lang w:val="hy-AM"/>
                           </w:rPr>
                         </w:pPr>
@@ -10410,8 +10329,8 @@
                           <w:jc w:val="center"/>
                           <w:rPr>
                             <w:rFonts w:ascii="Sylfaen" w:hAnsi="Sylfaen" w:cs="Sylfaen"/>
-                            <w:sz w:val="15"/>
-                            <w:szCs w:val="15"/>
+                            <w:sz w:val="14"/>
+                            <w:szCs w:val="14"/>
                             <w:lang w:val="hy-AM"/>
                           </w:rPr>
                         </w:pPr>
@@ -10427,8 +10346,8 @@
                           <w:jc w:val="center"/>
                           <w:rPr>
                             <w:rFonts w:ascii="Sylfaen" w:hAnsi="Sylfaen" w:cs="Sylfaen"/>
-                            <w:sz w:val="15"/>
-                            <w:szCs w:val="15"/>
+                            <w:sz w:val="14"/>
+                            <w:szCs w:val="14"/>
                             <w:lang w:val="hy-AM"/>
                           </w:rPr>
                         </w:pPr>
@@ -10465,8 +10384,8 @@
                           <w:jc w:val="center"/>
                           <w:rPr>
                             <w:rFonts w:ascii="Sylfaen" w:hAnsi="Sylfaen" w:cs="Sylfaen"/>
-                            <w:sz w:val="15"/>
-                            <w:szCs w:val="15"/>
+                            <w:sz w:val="14"/>
+                            <w:szCs w:val="14"/>
                             <w:lang w:val="hy-AM"/>
                           </w:rPr>
                         </w:pPr>
@@ -10482,8 +10401,8 @@
                           <w:jc w:val="center"/>
                           <w:rPr>
                             <w:rFonts w:ascii="Sylfaen" w:hAnsi="Sylfaen" w:cs="Sylfaen"/>
-                            <w:sz w:val="15"/>
-                            <w:szCs w:val="15"/>
+                            <w:sz w:val="14"/>
+                            <w:szCs w:val="14"/>
                             <w:lang w:val="hy-AM"/>
                           </w:rPr>
                         </w:pPr>
@@ -10499,8 +10418,8 @@
                           <w:jc w:val="center"/>
                           <w:rPr>
                             <w:rFonts w:ascii="Sylfaen" w:hAnsi="Sylfaen" w:cs="Sylfaen"/>
-                            <w:sz w:val="15"/>
-                            <w:szCs w:val="15"/>
+                            <w:sz w:val="14"/>
+                            <w:szCs w:val="14"/>
                             <w:lang w:val="hy-AM"/>
                           </w:rPr>
                         </w:pPr>
@@ -10516,8 +10435,8 @@
                           <w:jc w:val="center"/>
                           <w:rPr>
                             <w:rFonts w:ascii="Sylfaen" w:hAnsi="Sylfaen" w:cs="Sylfaen"/>
-                            <w:sz w:val="15"/>
-                            <w:szCs w:val="15"/>
+                            <w:sz w:val="14"/>
+                            <w:szCs w:val="14"/>
                             <w:lang w:val="hy-AM"/>
                           </w:rPr>
                         </w:pPr>
@@ -10531,8 +10450,8 @@
                     <w:jc w:val="both"/>
                     <w:rPr>
                       <w:rFonts w:ascii="Sylfaen" w:hAnsi="Sylfaen" w:cs="Sylfaen"/>
-                      <w:sz w:val="15"/>
-                      <w:szCs w:val="15"/>
+                      <w:sz w:val="14"/>
+                      <w:szCs w:val="14"/>
                       <w:lang w:val="hy-AM"/>
                     </w:rPr>
                   </w:pPr>
@@ -10555,8 +10474,16 @@
                     <w:gridCol w:w="3589"/>
                   </w:tblGrid>
                   <w:tr>
+                    <w:tblPrEx>
+                      <w:tblCellMar>
+                        <w:top w:w="0" w:type="dxa"/>
+                        <w:left w:w="108" w:type="dxa"/>
+                        <w:bottom w:w="0" w:type="dxa"/>
+                        <w:right w:w="108" w:type="dxa"/>
+                      </w:tblCellMar>
+                    </w:tblPrEx>
                     <w:trPr>
-                      <w:trHeight w:val="1480" w:hRule="atLeast"/>
+                      <w:trHeight w:val="1770" w:hRule="atLeast"/>
                       <w:jc w:val="center"/>
                     </w:trPr>
                     <w:tc>
@@ -10568,16 +10495,16 @@
                           <w:ind w:left="175"/>
                           <w:rPr>
                             <w:rFonts w:ascii="Sylfaen" w:hAnsi="Sylfaen" w:cs="Sylfaen"/>
-                            <w:sz w:val="15"/>
-                            <w:szCs w:val="15"/>
+                            <w:sz w:val="14"/>
+                            <w:szCs w:val="14"/>
                             <w:lang w:val="ro-RO"/>
                           </w:rPr>
                         </w:pPr>
                         <w:r>
                           <w:rPr>
                             <w:rFonts w:ascii="Sylfaen" w:hAnsi="Sylfaen" w:cs="Sylfaen"/>
-                            <w:sz w:val="15"/>
-                            <w:szCs w:val="15"/>
+                            <w:sz w:val="14"/>
+                            <w:szCs w:val="14"/>
                             <w:lang w:val="hy-AM"/>
                           </w:rPr>
                           <w:t>ՎԱՐԿԱՏՈՒ</w:t>
@@ -10585,16 +10512,16 @@
                         <w:r>
                           <w:rPr>
                             <w:rFonts w:ascii="Sylfaen" w:hAnsi="Sylfaen" w:cs="Sylfaen"/>
-                            <w:sz w:val="15"/>
-                            <w:szCs w:val="15"/>
+                            <w:sz w:val="14"/>
+                            <w:szCs w:val="14"/>
                             <w:lang w:val="ro-RO"/>
                           </w:rPr>
                           <w:t xml:space="preserve">` </w:t>
                         </w:r>
                         <w:r>
                           <w:rPr>
-                            <w:sz w:val="15"/>
-                            <w:szCs w:val="15"/>
+                            <w:sz w:val="14"/>
+                            <w:szCs w:val="14"/>
                             <w:lang w:val="ro-RO"/>
                           </w:rPr>
                           <w:t>«</w:t>
@@ -10602,8 +10529,8 @@
                         <w:r>
                           <w:rPr>
                             <w:rFonts w:ascii="Sylfaen" w:hAnsi="Sylfaen" w:cs="Sylfaen"/>
-                            <w:sz w:val="15"/>
-                            <w:szCs w:val="15"/>
+                            <w:sz w:val="14"/>
+                            <w:szCs w:val="14"/>
                             <w:lang w:val="hy-AM"/>
                           </w:rPr>
                           <w:t>ԴԱՅՄՈՆԴ</w:t>
@@ -10611,8 +10538,8 @@
                         <w:r>
                           <w:rPr>
                             <w:rFonts w:ascii="Sylfaen" w:hAnsi="Sylfaen" w:cs="Sylfaen"/>
-                            <w:sz w:val="15"/>
-                            <w:szCs w:val="15"/>
+                            <w:sz w:val="14"/>
+                            <w:szCs w:val="14"/>
                             <w:lang w:val="ro-RO"/>
                           </w:rPr>
                           <w:t xml:space="preserve"> </w:t>
@@ -10620,16 +10547,16 @@
                         <w:r>
                           <w:rPr>
                             <w:rFonts w:ascii="Sylfaen" w:hAnsi="Sylfaen" w:cs="Sylfaen"/>
-                            <w:sz w:val="15"/>
-                            <w:szCs w:val="15"/>
+                            <w:sz w:val="14"/>
+                            <w:szCs w:val="14"/>
                             <w:lang w:val="hy-AM"/>
                           </w:rPr>
                           <w:t>ԿՐԵԴԻՏ</w:t>
                         </w:r>
                         <w:r>
                           <w:rPr>
-                            <w:sz w:val="15"/>
-                            <w:szCs w:val="15"/>
+                            <w:sz w:val="14"/>
+                            <w:szCs w:val="14"/>
                             <w:lang w:val="ro-RO"/>
                           </w:rPr>
                           <w:t xml:space="preserve">» </w:t>
@@ -10637,8 +10564,8 @@
                         <w:r>
                           <w:rPr>
                             <w:rFonts w:ascii="Sylfaen" w:hAnsi="Sylfaen" w:cs="Sylfaen"/>
-                            <w:sz w:val="15"/>
-                            <w:szCs w:val="15"/>
+                            <w:sz w:val="14"/>
+                            <w:szCs w:val="14"/>
                             <w:lang w:val="hy-AM"/>
                           </w:rPr>
                           <w:t>ՍՊԸ</w:t>
@@ -10646,8 +10573,8 @@
                         <w:r>
                           <w:rPr>
                             <w:rFonts w:ascii="Sylfaen" w:hAnsi="Sylfaen" w:cs="Sylfaen"/>
-                            <w:sz w:val="15"/>
-                            <w:szCs w:val="15"/>
+                            <w:sz w:val="14"/>
+                            <w:szCs w:val="14"/>
                             <w:lang w:val="ro-RO"/>
                           </w:rPr>
                           <w:t xml:space="preserve"> </w:t>
@@ -10659,16 +10586,16 @@
                           <w:rPr>
                             <w:rFonts w:ascii="Sylfaen" w:hAnsi="Sylfaen" w:cs="Sylfaen"/>
                             <w:b/>
-                            <w:sz w:val="15"/>
-                            <w:szCs w:val="15"/>
+                            <w:sz w:val="14"/>
+                            <w:szCs w:val="14"/>
                             <w:lang w:val="ro-RO"/>
                           </w:rPr>
                         </w:pPr>
                         <w:r>
                           <w:rPr>
                             <w:rFonts w:ascii="Sylfaen" w:hAnsi="Sylfaen" w:cs="Sylfaen"/>
-                            <w:sz w:val="15"/>
-                            <w:szCs w:val="15"/>
+                            <w:sz w:val="14"/>
+                            <w:szCs w:val="14"/>
                             <w:lang w:val="hy-AM"/>
                           </w:rPr>
                           <w:t>ք</w:t>
@@ -10676,8 +10603,8 @@
                         <w:r>
                           <w:rPr>
                             <w:rFonts w:ascii="Sylfaen" w:hAnsi="Sylfaen" w:cs="Sylfaen"/>
-                            <w:sz w:val="15"/>
-                            <w:szCs w:val="15"/>
+                            <w:sz w:val="14"/>
+                            <w:szCs w:val="14"/>
                             <w:lang w:val="ro-RO"/>
                           </w:rPr>
                           <w:t xml:space="preserve">. </w:t>
@@ -10685,8 +10612,8 @@
                         <w:r>
                           <w:rPr>
                             <w:rFonts w:ascii="Sylfaen" w:hAnsi="Sylfaen" w:cs="Sylfaen"/>
-                            <w:sz w:val="15"/>
-                            <w:szCs w:val="15"/>
+                            <w:sz w:val="14"/>
+                            <w:szCs w:val="14"/>
                             <w:lang w:val="hy-AM"/>
                           </w:rPr>
                           <w:t xml:space="preserve">${city} </w:t>
@@ -10694,8 +10621,8 @@
                         <w:r>
                           <w:rPr>
                             <w:rFonts w:ascii="Arial Armenian" w:hAnsi="Arial Armenian" w:eastAsia="Arial Armenian" w:cs="Arial Armenian"/>
-                            <w:sz w:val="15"/>
-                            <w:szCs w:val="15"/>
+                            <w:sz w:val="14"/>
+                            <w:szCs w:val="14"/>
                             <w:lang w:val="hy-AM"/>
                           </w:rPr>
                           <w:t>${address}</w:t>
@@ -10703,8 +10630,8 @@
                         <w:r>
                           <w:rPr>
                             <w:rFonts w:ascii="Sylfaen" w:hAnsi="Sylfaen" w:cs="Sylfaen"/>
-                            <w:sz w:val="15"/>
-                            <w:szCs w:val="15"/>
+                            <w:sz w:val="14"/>
+                            <w:szCs w:val="14"/>
                             <w:lang w:val="ro-RO"/>
                           </w:rPr>
                           <w:t xml:space="preserve">  </w:t>
@@ -10712,8 +10639,8 @@
                         <w:r>
                           <w:rPr>
                             <w:rFonts w:ascii="Sylfaen" w:hAnsi="Sylfaen" w:cs="Sylfaen"/>
-                            <w:sz w:val="15"/>
-                            <w:szCs w:val="15"/>
+                            <w:sz w:val="14"/>
+                            <w:szCs w:val="14"/>
                             <w:lang w:val="hy-AM"/>
                           </w:rPr>
                           <w:t>Հեռ</w:t>
@@ -10721,8 +10648,8 @@
                         <w:r>
                           <w:rPr>
                             <w:rFonts w:ascii="Sylfaen" w:hAnsi="Sylfaen" w:cs="Sylfaen"/>
-                            <w:sz w:val="15"/>
-                            <w:szCs w:val="15"/>
+                            <w:sz w:val="14"/>
+                            <w:szCs w:val="14"/>
                             <w:lang w:val="ro-RO"/>
                           </w:rPr>
                           <w:t xml:space="preserve">. </w:t>
@@ -10731,8 +10658,8 @@
                           <w:rPr>
                             <w:rFonts w:ascii="Sylfaen" w:hAnsi="Sylfaen" w:cs="Sylfaen"/>
                             <w:b/>
-                            <w:sz w:val="15"/>
-                            <w:szCs w:val="15"/>
+                            <w:sz w:val="14"/>
+                            <w:szCs w:val="14"/>
                             <w:lang w:val="ro-RO"/>
                           </w:rPr>
                           <w:t>${psh_numbers}</w:t>
@@ -10745,15 +10672,15 @@
                           <w:rPr>
                             <w:rFonts w:ascii="Sylfaen" w:hAnsi="Sylfaen" w:cs="Sylfaen"/>
                             <w:b/>
-                            <w:sz w:val="15"/>
-                            <w:szCs w:val="15"/>
+                            <w:sz w:val="14"/>
+                            <w:szCs w:val="14"/>
                           </w:rPr>
                         </w:pPr>
                         <w:r>
                           <w:rPr>
                             <w:rFonts w:ascii="Sylfaen" w:hAnsi="Sylfaen" w:cs="Sylfaen"/>
-                            <w:sz w:val="15"/>
-                            <w:szCs w:val="15"/>
+                            <w:sz w:val="14"/>
+                            <w:szCs w:val="14"/>
                             <w:lang w:val="ro-RO"/>
                           </w:rPr>
                           <w:t xml:space="preserve">E-mail: </w:t>
@@ -10762,8 +10689,8 @@
                           <w:rPr>
                             <w:rFonts w:ascii="Sylfaen" w:hAnsi="Sylfaen" w:cs="Sylfaen"/>
                             <w:b/>
-                            <w:sz w:val="15"/>
-                            <w:szCs w:val="15"/>
+                            <w:sz w:val="14"/>
+                            <w:szCs w:val="14"/>
                           </w:rPr>
                           <w:t>${psh_mail}</w:t>
                         </w:r>
@@ -10774,24 +10701,24 @@
                           <w:jc w:val="both"/>
                           <w:rPr>
                             <w:rFonts w:ascii="Sylfaen" w:hAnsi="Sylfaen"/>
-                            <w:sz w:val="15"/>
-                            <w:szCs w:val="15"/>
+                            <w:sz w:val="14"/>
+                            <w:szCs w:val="14"/>
                             <w:lang w:val="hy-AM"/>
                           </w:rPr>
                         </w:pPr>
                         <w:r>
                           <w:rPr>
                             <w:rFonts w:ascii="Sylfaen" w:hAnsi="Sylfaen"/>
-                            <w:sz w:val="15"/>
-                            <w:szCs w:val="15"/>
+                            <w:sz w:val="14"/>
+                            <w:szCs w:val="14"/>
                           </w:rPr>
                           <w:t>${psh_bank}</w:t>
                         </w:r>
                         <w:r>
                           <w:rPr>
                             <w:rFonts w:ascii="Sylfaen" w:hAnsi="Sylfaen"/>
-                            <w:sz w:val="15"/>
-                            <w:szCs w:val="15"/>
+                            <w:sz w:val="14"/>
+                            <w:szCs w:val="14"/>
                             <w:lang w:val="hy-AM"/>
                           </w:rPr>
                           <w:t>՝</w:t>
@@ -10803,15 +10730,15 @@
                           <w:jc w:val="both"/>
                           <w:rPr>
                             <w:rFonts w:ascii="Sylfaen" w:hAnsi="Sylfaen"/>
-                            <w:sz w:val="15"/>
-                            <w:szCs w:val="15"/>
+                            <w:sz w:val="14"/>
+                            <w:szCs w:val="14"/>
                           </w:rPr>
                         </w:pPr>
                         <w:r>
                           <w:rPr>
                             <w:rFonts w:ascii="Sylfaen" w:hAnsi="Sylfaen"/>
-                            <w:sz w:val="15"/>
-                            <w:szCs w:val="15"/>
+                            <w:sz w:val="14"/>
+                            <w:szCs w:val="14"/>
                             <w:lang w:val="hy-AM"/>
                           </w:rPr>
                           <w:t xml:space="preserve">Քարտային հաշվեհամար </w:t>
@@ -10819,8 +10746,8 @@
                         <w:r>
                           <w:rPr>
                             <w:rFonts w:ascii="Sylfaen" w:hAnsi="Sylfaen"/>
-                            <w:sz w:val="15"/>
-                            <w:szCs w:val="15"/>
+                            <w:sz w:val="14"/>
+                            <w:szCs w:val="14"/>
                           </w:rPr>
                           <w:t>${psh_card}</w:t>
                         </w:r>
@@ -10831,16 +10758,16 @@
                           <w:jc w:val="both"/>
                           <w:rPr>
                             <w:rFonts w:ascii="Sylfaen" w:hAnsi="Sylfaen" w:cs="Sylfaen"/>
-                            <w:sz w:val="15"/>
-                            <w:szCs w:val="15"/>
+                            <w:sz w:val="14"/>
+                            <w:szCs w:val="14"/>
                             <w:lang w:val="hy-AM"/>
                           </w:rPr>
                         </w:pPr>
                         <w:r>
                           <w:rPr>
                             <w:rFonts w:ascii="Sylfaen" w:hAnsi="Sylfaen" w:cs="Sylfaen"/>
-                            <w:sz w:val="15"/>
-                            <w:szCs w:val="15"/>
+                            <w:sz w:val="14"/>
+                            <w:szCs w:val="14"/>
                             <w:lang w:val="hy-AM"/>
                           </w:rPr>
                           <w:t>Գրավատան ներկայացուցիչ`</w:t>
@@ -10852,16 +10779,16 @@
                           <w:jc w:val="both"/>
                           <w:rPr>
                             <w:rFonts w:ascii="Sylfaen" w:hAnsi="Sylfaen" w:cs="Sylfaen"/>
-                            <w:sz w:val="15"/>
-                            <w:szCs w:val="15"/>
+                            <w:sz w:val="14"/>
+                            <w:szCs w:val="14"/>
                             <w:lang w:val="hy-AM"/>
                           </w:rPr>
                         </w:pPr>
                         <w:r>
                           <w:rPr>
                             <w:rFonts w:ascii="Sylfaen" w:hAnsi="Sylfaen" w:cs="Sylfaen"/>
-                            <w:sz w:val="15"/>
-                            <w:szCs w:val="15"/>
+                            <w:sz w:val="14"/>
+                            <w:szCs w:val="14"/>
                             <w:lang w:val="ru-RU"/>
                           </w:rPr>
                           <mc:AlternateContent>
@@ -10937,8 +10864,8 @@
                         <w:r>
                           <w:rPr>
                             <w:rFonts w:ascii="Sylfaen" w:hAnsi="Sylfaen" w:cs="Sylfaen"/>
-                            <w:sz w:val="15"/>
-                            <w:szCs w:val="15"/>
+                            <w:sz w:val="14"/>
+                            <w:szCs w:val="14"/>
                             <w:lang w:val="hy-AM"/>
                           </w:rPr>
                           <w:t>Վ. Սահակյան</w:t>
@@ -10955,16 +10882,16 @@
                           <w:jc w:val="both"/>
                           <w:rPr>
                             <w:rFonts w:ascii="Sylfaen" w:hAnsi="Sylfaen" w:cs="Sylfaen"/>
-                            <w:sz w:val="15"/>
-                            <w:szCs w:val="15"/>
+                            <w:sz w:val="14"/>
+                            <w:szCs w:val="14"/>
                             <w:lang w:val="hy-AM"/>
                           </w:rPr>
                         </w:pPr>
                         <w:r>
                           <w:rPr>
                             <w:rFonts w:ascii="Sylfaen" w:hAnsi="Sylfaen" w:cs="Sylfaen"/>
-                            <w:sz w:val="15"/>
-                            <w:szCs w:val="15"/>
+                            <w:sz w:val="14"/>
+                            <w:szCs w:val="14"/>
                             <w:lang w:val="hy-AM"/>
                           </w:rPr>
                           <w:t xml:space="preserve">ՎԱՐԿԱՌՈՒ `  </w:t>
@@ -10974,16 +10901,16 @@
                         <w:r>
                           <w:rPr>
                             <w:rFonts w:ascii="Sylfaen" w:hAnsi="Sylfaen" w:cs="Sylfaen"/>
-                            <w:sz w:val="15"/>
-                            <w:szCs w:val="15"/>
+                            <w:sz w:val="14"/>
+                            <w:szCs w:val="14"/>
                           </w:rPr>
                           <w:t>${client_name}</w:t>
                         </w:r>
                         <w:r>
                           <w:rPr>
                             <w:rFonts w:ascii="Sylfaen" w:hAnsi="Sylfaen" w:cs="Sylfaen"/>
-                            <w:sz w:val="15"/>
-                            <w:szCs w:val="15"/>
+                            <w:sz w:val="14"/>
+                            <w:szCs w:val="14"/>
                             <w:lang w:val="hy-AM"/>
                           </w:rPr>
                           <w:t xml:space="preserve">     </w:t>
@@ -10995,15 +10922,15 @@
                           <w:jc w:val="both"/>
                           <w:rPr>
                             <w:rFonts w:ascii="Sylfaen" w:hAnsi="Sylfaen" w:cs="Sylfaen"/>
-                            <w:sz w:val="15"/>
-                            <w:szCs w:val="15"/>
+                            <w:sz w:val="14"/>
+                            <w:szCs w:val="14"/>
                           </w:rPr>
                         </w:pPr>
                         <w:r>
                           <w:rPr>
                             <w:rFonts w:ascii="Sylfaen" w:hAnsi="Sylfaen" w:cs="Sylfaen"/>
-                            <w:sz w:val="15"/>
-                            <w:szCs w:val="15"/>
+                            <w:sz w:val="14"/>
+                            <w:szCs w:val="14"/>
                             <w:lang w:val="hy-AM"/>
                           </w:rPr>
                           <w:t>Հեռ.`</w:t>
@@ -11013,8 +10940,8 @@
                         <w:r>
                           <w:rPr>
                             <w:rFonts w:ascii="Sylfaen" w:hAnsi="Sylfaen" w:cs="Sylfaen"/>
-                            <w:sz w:val="15"/>
-                            <w:szCs w:val="15"/>
+                            <w:sz w:val="14"/>
+                            <w:szCs w:val="14"/>
                           </w:rPr>
                           <w:t>${client_numbers}</w:t>
                         </w:r>
@@ -11025,16 +10952,16 @@
                           <w:jc w:val="both"/>
                           <w:rPr>
                             <w:rFonts w:ascii="Sylfaen" w:hAnsi="Sylfaen" w:cs="Sylfaen"/>
-                            <w:sz w:val="15"/>
-                            <w:szCs w:val="15"/>
+                            <w:sz w:val="14"/>
+                            <w:szCs w:val="14"/>
                             <w:lang w:val="hy-AM"/>
                           </w:rPr>
                         </w:pPr>
                         <w:r>
                           <w:rPr>
                             <w:rFonts w:ascii="Sylfaen" w:hAnsi="Sylfaen" w:cs="Sylfaen"/>
-                            <w:sz w:val="15"/>
-                            <w:szCs w:val="15"/>
+                            <w:sz w:val="14"/>
+                            <w:szCs w:val="14"/>
                             <w:lang w:val="hy-AM"/>
                           </w:rPr>
                           <w:t>Հասցե`</w:t>
@@ -11042,8 +10969,8 @@
                         <w:r>
                           <w:rPr>
                             <w:rFonts w:ascii="Sylfaen" w:hAnsi="Sylfaen" w:cs="Sylfaen"/>
-                            <w:sz w:val="15"/>
-                            <w:szCs w:val="15"/>
+                            <w:sz w:val="14"/>
+                            <w:szCs w:val="14"/>
                             <w:lang w:val="ro-RO"/>
                           </w:rPr>
                           <w:t xml:space="preserve"> </w:t>
@@ -11053,8 +10980,8 @@
                         <w:r>
                           <w:rPr>
                             <w:rFonts w:ascii="Sylfaen" w:hAnsi="Sylfaen" w:cs="Sylfaen"/>
-                            <w:sz w:val="15"/>
-                            <w:szCs w:val="15"/>
+                            <w:sz w:val="14"/>
+                            <w:szCs w:val="14"/>
                             <w:lang w:val="ro-RO"/>
                           </w:rPr>
                           <w:t>${client_address}</w:t>
@@ -11066,15 +10993,15 @@
                           <w:jc w:val="both"/>
                           <w:rPr>
                             <w:rFonts w:ascii="Sylfaen" w:hAnsi="Sylfaen"/>
-                            <w:sz w:val="15"/>
-                            <w:szCs w:val="15"/>
+                            <w:sz w:val="14"/>
+                            <w:szCs w:val="14"/>
                           </w:rPr>
                         </w:pPr>
                         <w:r>
                           <w:rPr>
                             <w:rFonts w:ascii="Sylfaen" w:hAnsi="Sylfaen"/>
-                            <w:sz w:val="15"/>
-                            <w:szCs w:val="15"/>
+                            <w:sz w:val="14"/>
+                            <w:szCs w:val="14"/>
                           </w:rPr>
                           <w:t>${client_bank}</w:t>
                         </w:r>
@@ -11085,23 +11012,23 @@
                           <w:jc w:val="both"/>
                           <w:rPr>
                             <w:rFonts w:ascii="Sylfaen" w:hAnsi="Sylfaen"/>
-                            <w:sz w:val="15"/>
-                            <w:szCs w:val="15"/>
+                            <w:sz w:val="14"/>
+                            <w:szCs w:val="14"/>
                           </w:rPr>
                         </w:pPr>
                         <w:r>
                           <w:rPr>
                             <w:rFonts w:ascii="Sylfaen" w:hAnsi="Sylfaen"/>
-                            <w:sz w:val="15"/>
-                            <w:szCs w:val="15"/>
+                            <w:sz w:val="14"/>
+                            <w:szCs w:val="14"/>
                           </w:rPr>
                           <w:t>${client_card}</w:t>
                         </w:r>
                         <w:r>
                           <w:rPr>
                             <w:rFonts w:ascii="Sylfaen" w:hAnsi="Sylfaen"/>
-                            <w:sz w:val="15"/>
-                            <w:szCs w:val="15"/>
+                            <w:sz w:val="14"/>
+                            <w:szCs w:val="14"/>
                             <w:lang w:val="hy-AM"/>
                           </w:rPr>
                           <w:t xml:space="preserve"> </w:t>
@@ -11113,16 +11040,16 @@
                           <w:jc w:val="both"/>
                           <w:rPr>
                             <w:rFonts w:ascii="Sylfaen" w:hAnsi="Sylfaen" w:cs="Sylfaen"/>
-                            <w:sz w:val="15"/>
-                            <w:szCs w:val="15"/>
+                            <w:sz w:val="14"/>
+                            <w:szCs w:val="14"/>
                             <w:lang w:val="ro-RO"/>
                           </w:rPr>
                         </w:pPr>
                         <w:r>
                           <w:rPr>
                             <w:rFonts w:ascii="Sylfaen" w:hAnsi="Sylfaen" w:cs="Sylfaen"/>
-                            <w:sz w:val="15"/>
-                            <w:szCs w:val="15"/>
+                            <w:sz w:val="14"/>
+                            <w:szCs w:val="14"/>
                             <w:lang w:val="hy-AM"/>
                           </w:rPr>
                           <w:t>Պայմանագրի</w:t>
@@ -11130,8 +11057,8 @@
                         <w:r>
                           <w:rPr>
                             <w:rFonts w:ascii="Sylfaen" w:hAnsi="Sylfaen" w:cs="Sylfaen"/>
-                            <w:sz w:val="15"/>
-                            <w:szCs w:val="15"/>
+                            <w:sz w:val="14"/>
+                            <w:szCs w:val="14"/>
                             <w:lang w:val="ro-RO"/>
                           </w:rPr>
                           <w:t xml:space="preserve"> </w:t>
@@ -11139,8 +11066,8 @@
                         <w:r>
                           <w:rPr>
                             <w:rFonts w:ascii="Sylfaen" w:hAnsi="Sylfaen" w:cs="Sylfaen"/>
-                            <w:sz w:val="15"/>
-                            <w:szCs w:val="15"/>
+                            <w:sz w:val="14"/>
+                            <w:szCs w:val="14"/>
                             <w:lang w:val="hy-AM"/>
                           </w:rPr>
                           <w:t>բոլոր</w:t>
@@ -11148,8 +11075,8 @@
                         <w:r>
                           <w:rPr>
                             <w:rFonts w:ascii="Sylfaen" w:hAnsi="Sylfaen" w:cs="Sylfaen"/>
-                            <w:sz w:val="15"/>
-                            <w:szCs w:val="15"/>
+                            <w:sz w:val="14"/>
+                            <w:szCs w:val="14"/>
                             <w:lang w:val="ro-RO"/>
                           </w:rPr>
                           <w:t xml:space="preserve"> </w:t>
@@ -11157,8 +11084,8 @@
                         <w:r>
                           <w:rPr>
                             <w:rFonts w:ascii="Sylfaen" w:hAnsi="Sylfaen" w:cs="Sylfaen"/>
-                            <w:sz w:val="15"/>
-                            <w:szCs w:val="15"/>
+                            <w:sz w:val="14"/>
+                            <w:szCs w:val="14"/>
                             <w:lang w:val="hy-AM"/>
                           </w:rPr>
                           <w:t>կետերին</w:t>
@@ -11166,8 +11093,8 @@
                         <w:r>
                           <w:rPr>
                             <w:rFonts w:ascii="Sylfaen" w:hAnsi="Sylfaen" w:cs="Sylfaen"/>
-                            <w:sz w:val="15"/>
-                            <w:szCs w:val="15"/>
+                            <w:sz w:val="14"/>
+                            <w:szCs w:val="14"/>
                             <w:lang w:val="ro-RO"/>
                           </w:rPr>
                           <w:t xml:space="preserve"> </w:t>
@@ -11175,8 +11102,8 @@
                         <w:r>
                           <w:rPr>
                             <w:rFonts w:ascii="Sylfaen" w:hAnsi="Sylfaen" w:cs="Sylfaen"/>
-                            <w:sz w:val="15"/>
-                            <w:szCs w:val="15"/>
+                            <w:sz w:val="14"/>
+                            <w:szCs w:val="14"/>
                             <w:lang w:val="hy-AM"/>
                           </w:rPr>
                           <w:t>ծանոթացա</w:t>
@@ -11184,8 +11111,8 @@
                         <w:r>
                           <w:rPr>
                             <w:rFonts w:ascii="Sylfaen" w:hAnsi="Sylfaen" w:cs="Sylfaen"/>
-                            <w:sz w:val="15"/>
-                            <w:szCs w:val="15"/>
+                            <w:sz w:val="14"/>
+                            <w:szCs w:val="14"/>
                             <w:lang w:val="ro-RO"/>
                           </w:rPr>
                           <w:t xml:space="preserve"> </w:t>
@@ -11193,8 +11120,8 @@
                         <w:r>
                           <w:rPr>
                             <w:rFonts w:ascii="Sylfaen" w:hAnsi="Sylfaen" w:cs="Sylfaen"/>
-                            <w:sz w:val="15"/>
-                            <w:szCs w:val="15"/>
+                            <w:sz w:val="14"/>
+                            <w:szCs w:val="14"/>
                             <w:lang w:val="hy-AM"/>
                           </w:rPr>
                           <w:t>և</w:t>
@@ -11202,8 +11129,8 @@
                         <w:r>
                           <w:rPr>
                             <w:rFonts w:ascii="Sylfaen" w:hAnsi="Sylfaen" w:cs="Sylfaen"/>
-                            <w:sz w:val="15"/>
-                            <w:szCs w:val="15"/>
+                            <w:sz w:val="14"/>
+                            <w:szCs w:val="14"/>
                             <w:lang w:val="ro-RO"/>
                           </w:rPr>
                           <w:t xml:space="preserve"> </w:t>
@@ -11211,8 +11138,8 @@
                         <w:r>
                           <w:rPr>
                             <w:rFonts w:ascii="Sylfaen" w:hAnsi="Sylfaen" w:cs="Sylfaen"/>
-                            <w:sz w:val="15"/>
-                            <w:szCs w:val="15"/>
+                            <w:sz w:val="14"/>
+                            <w:szCs w:val="14"/>
                             <w:lang w:val="hy-AM"/>
                           </w:rPr>
                           <w:t>համաձայն</w:t>
@@ -11220,8 +11147,8 @@
                         <w:r>
                           <w:rPr>
                             <w:rFonts w:ascii="Sylfaen" w:hAnsi="Sylfaen" w:cs="Sylfaen"/>
-                            <w:sz w:val="15"/>
-                            <w:szCs w:val="15"/>
+                            <w:sz w:val="14"/>
+                            <w:szCs w:val="14"/>
                             <w:lang w:val="ro-RO"/>
                           </w:rPr>
                           <w:t xml:space="preserve"> </w:t>
@@ -11229,8 +11156,8 @@
                         <w:r>
                           <w:rPr>
                             <w:rFonts w:ascii="Sylfaen" w:hAnsi="Sylfaen" w:cs="Sylfaen"/>
-                            <w:sz w:val="15"/>
-                            <w:szCs w:val="15"/>
+                            <w:sz w:val="14"/>
+                            <w:szCs w:val="14"/>
                             <w:lang w:val="hy-AM"/>
                           </w:rPr>
                           <w:t>եմ</w:t>
@@ -11238,8 +11165,8 @@
                         <w:r>
                           <w:rPr>
                             <w:rFonts w:ascii="Sylfaen" w:hAnsi="Sylfaen" w:cs="Sylfaen"/>
-                            <w:sz w:val="15"/>
-                            <w:szCs w:val="15"/>
+                            <w:sz w:val="14"/>
+                            <w:szCs w:val="14"/>
                             <w:lang w:val="ro-RO"/>
                           </w:rPr>
                           <w:t xml:space="preserve">, </w:t>
@@ -11247,8 +11174,8 @@
                         <w:r>
                           <w:rPr>
                             <w:rFonts w:ascii="Sylfaen" w:hAnsi="Sylfaen" w:cs="Sylfaen"/>
-                            <w:sz w:val="15"/>
-                            <w:szCs w:val="15"/>
+                            <w:sz w:val="14"/>
+                            <w:szCs w:val="14"/>
                             <w:lang w:val="hy-AM"/>
                           </w:rPr>
                           <w:t>որի</w:t>
@@ -11256,8 +11183,8 @@
                         <w:r>
                           <w:rPr>
                             <w:rFonts w:ascii="Sylfaen" w:hAnsi="Sylfaen" w:cs="Sylfaen"/>
-                            <w:sz w:val="15"/>
-                            <w:szCs w:val="15"/>
+                            <w:sz w:val="14"/>
+                            <w:szCs w:val="14"/>
                             <w:lang w:val="ro-RO"/>
                           </w:rPr>
                           <w:t xml:space="preserve"> </w:t>
@@ -11265,8 +11192,8 @@
                         <w:r>
                           <w:rPr>
                             <w:rFonts w:ascii="Sylfaen" w:hAnsi="Sylfaen" w:cs="Sylfaen"/>
-                            <w:sz w:val="15"/>
-                            <w:szCs w:val="15"/>
+                            <w:sz w:val="14"/>
+                            <w:szCs w:val="14"/>
                             <w:lang w:val="hy-AM"/>
                           </w:rPr>
                           <w:t>համար</w:t>
@@ -11274,8 +11201,8 @@
                         <w:r>
                           <w:rPr>
                             <w:rFonts w:ascii="Sylfaen" w:hAnsi="Sylfaen" w:cs="Sylfaen"/>
-                            <w:sz w:val="15"/>
-                            <w:szCs w:val="15"/>
+                            <w:sz w:val="14"/>
+                            <w:szCs w:val="14"/>
                             <w:lang w:val="ro-RO"/>
                           </w:rPr>
                           <w:t xml:space="preserve"> </w:t>
@@ -11283,8 +11210,8 @@
                         <w:r>
                           <w:rPr>
                             <w:rFonts w:ascii="Sylfaen" w:hAnsi="Sylfaen" w:cs="Sylfaen"/>
-                            <w:sz w:val="15"/>
-                            <w:szCs w:val="15"/>
+                            <w:sz w:val="14"/>
+                            <w:szCs w:val="14"/>
                             <w:lang w:val="hy-AM"/>
                           </w:rPr>
                           <w:t>ստորագրում</w:t>
@@ -11292,8 +11219,8 @@
                         <w:r>
                           <w:rPr>
                             <w:rFonts w:ascii="Sylfaen" w:hAnsi="Sylfaen" w:cs="Sylfaen"/>
-                            <w:sz w:val="15"/>
-                            <w:szCs w:val="15"/>
+                            <w:sz w:val="14"/>
+                            <w:szCs w:val="14"/>
                             <w:lang w:val="ro-RO"/>
                           </w:rPr>
                           <w:t xml:space="preserve"> </w:t>
@@ -11301,8 +11228,8 @@
                         <w:r>
                           <w:rPr>
                             <w:rFonts w:ascii="Sylfaen" w:hAnsi="Sylfaen" w:cs="Sylfaen"/>
-                            <w:sz w:val="15"/>
-                            <w:szCs w:val="15"/>
+                            <w:sz w:val="14"/>
+                            <w:szCs w:val="14"/>
                             <w:lang w:val="hy-AM"/>
                           </w:rPr>
                           <w:t>եմ</w:t>
@@ -11310,8 +11237,8 @@
                         <w:r>
                           <w:rPr>
                             <w:rFonts w:ascii="Sylfaen" w:hAnsi="Sylfaen" w:cs="Sylfaen"/>
-                            <w:sz w:val="15"/>
-                            <w:szCs w:val="15"/>
+                            <w:sz w:val="14"/>
+                            <w:szCs w:val="14"/>
                             <w:lang w:val="ro-RO"/>
                           </w:rPr>
                           <w:t>`</w:t>
@@ -11329,8 +11256,8 @@
                           <w:ind w:hanging="878"/>
                           <w:rPr>
                             <w:rFonts w:ascii="Sylfaen" w:hAnsi="Sylfaen" w:cs="Sylfaen"/>
-                            <w:sz w:val="15"/>
-                            <w:szCs w:val="15"/>
+                            <w:sz w:val="14"/>
+                            <w:szCs w:val="14"/>
                             <w:lang w:val="ro-RO"/>
                           </w:rPr>
                         </w:pPr>
@@ -11347,16 +11274,16 @@
                           <w:ind w:left="175" w:hanging="866"/>
                           <w:rPr>
                             <w:rFonts w:ascii="Sylfaen" w:hAnsi="Sylfaen" w:cs="Sylfaen"/>
-                            <w:sz w:val="15"/>
-                            <w:szCs w:val="15"/>
+                            <w:sz w:val="14"/>
+                            <w:szCs w:val="14"/>
                             <w:lang w:val="ro-RO"/>
                           </w:rPr>
                         </w:pPr>
                         <w:r>
                           <w:rPr>
                             <w:rFonts w:ascii="Sylfaen" w:hAnsi="Sylfaen" w:cs="Sylfaen"/>
-                            <w:sz w:val="15"/>
-                            <w:szCs w:val="15"/>
+                            <w:sz w:val="14"/>
+                            <w:szCs w:val="14"/>
                             <w:lang w:val="ru-RU"/>
                           </w:rPr>
                           <mc:AlternateContent>
@@ -11436,8 +11363,8 @@
                           <w:jc w:val="center"/>
                           <w:rPr>
                             <w:rFonts w:ascii="Sylfaen" w:hAnsi="Sylfaen" w:cs="Sylfaen"/>
-                            <w:sz w:val="15"/>
-                            <w:szCs w:val="15"/>
+                            <w:sz w:val="14"/>
+                            <w:szCs w:val="14"/>
                             <w:lang w:val="ro-RO"/>
                           </w:rPr>
                         </w:pPr>
@@ -11451,8 +11378,8 @@
                     <w:jc w:val="both"/>
                     <w:rPr>
                       <w:rFonts w:ascii="Sylfaen" w:hAnsi="Sylfaen" w:cs="Sylfaen"/>
-                      <w:sz w:val="16"/>
-                      <w:szCs w:val="16"/>
+                      <w:sz w:val="14"/>
+                      <w:szCs w:val="14"/>
                       <w:lang w:val="ro-RO"/>
                     </w:rPr>
                   </w:pPr>
@@ -11481,8 +11408,8 @@
                     <w:jc w:val="both"/>
                     <w:rPr>
                       <w:rFonts w:ascii="Sylfaen" w:hAnsi="Sylfaen" w:cs="Sylfaen"/>
-                      <w:sz w:val="16"/>
-                      <w:szCs w:val="16"/>
+                      <w:sz w:val="14"/>
+                      <w:szCs w:val="14"/>
                       <w:lang w:val="ro-RO"/>
                     </w:rPr>
                   </w:pPr>
@@ -11527,6 +11454,14 @@
         <w:gridCol w:w="8024"/>
       </w:tblGrid>
       <w:tr>
+        <w:tblPrEx>
+          <w:tblCellMar>
+            <w:top w:w="0" w:type="dxa"/>
+            <w:left w:w="108" w:type="dxa"/>
+            <w:bottom w:w="0" w:type="dxa"/>
+            <w:right w:w="108" w:type="dxa"/>
+          </w:tblCellMar>
+        </w:tblPrEx>
         <w:trPr>
           <w:trHeight w:val="747" w:hRule="atLeast"/>
         </w:trPr>
@@ -11583,6 +11518,14 @@
                     <w:gridCol w:w="8090"/>
                   </w:tblGrid>
                   <w:tr>
+                    <w:tblPrEx>
+                      <w:tblCellMar>
+                        <w:top w:w="0" w:type="dxa"/>
+                        <w:left w:w="108" w:type="dxa"/>
+                        <w:bottom w:w="0" w:type="dxa"/>
+                        <w:right w:w="108" w:type="dxa"/>
+                      </w:tblCellMar>
+                    </w:tblPrEx>
                     <w:trPr>
                       <w:trHeight w:val="368" w:hRule="atLeast"/>
                     </w:trPr>
@@ -11608,14 +11551,6 @@
                           <w:gridCol w:w="7944"/>
                         </w:tblGrid>
                         <w:tr>
-                          <w:tblPrEx>
-                            <w:tblCellMar>
-                              <w:top w:w="0" w:type="dxa"/>
-                              <w:left w:w="108" w:type="dxa"/>
-                              <w:bottom w:w="0" w:type="dxa"/>
-                              <w:right w:w="108" w:type="dxa"/>
-                            </w:tblCellMar>
-                          </w:tblPrEx>
                           <w:trPr>
                             <w:trHeight w:val="566" w:hRule="atLeast"/>
                           </w:trPr>
@@ -19907,6 +19842,12 @@
                         <w:insideH w:val="single" w:color="auto" w:sz="4" w:space="0"/>
                         <w:insideV w:val="single" w:color="auto" w:sz="4" w:space="0"/>
                       </w:tblBorders>
+                      <w:tblCellMar>
+                        <w:top w:w="0" w:type="dxa"/>
+                        <w:left w:w="108" w:type="dxa"/>
+                        <w:bottom w:w="0" w:type="dxa"/>
+                        <w:right w:w="108" w:type="dxa"/>
+                      </w:tblCellMar>
                     </w:tblPrEx>
                     <w:trPr>
                       <w:trHeight w:val="673" w:hRule="atLeast"/>

</xml_diff>